<commit_message>
fix bugs in flowcharts
</commit_message>
<xml_diff>
--- a/CourseDesignOfDataStructure/doc/p1.docx
+++ b/CourseDesignOfDataStructure/doc/p1.docx
@@ -2247,10 +2247,10 @@
             <v:path o:extrusionok="f" gradientshapeok="t" o:connecttype="rect"/>
             <o:lock v:ext="edit" aspectratio="t"/>
           </v:shapetype>
-          <v:shape id="_x0000_i1025" type="#_x0000_t75" style="width:415.2pt;height:311.4pt" o:ole="">
+          <v:shape id="_x0000_i1025" type="#_x0000_t75" style="width:415.5pt;height:311.5pt" o:ole="">
             <v:imagedata r:id="rId7" o:title=""/>
           </v:shape>
-          <o:OLEObject Type="Embed" ProgID="Word.OpenDocumentText.12" ShapeID="_x0000_i1025" DrawAspect="Content" ObjectID="_1669198187" r:id="rId8"/>
+          <o:OLEObject Type="Embed" ProgID="Word.OpenDocumentText.12" ShapeID="_x0000_i1025" DrawAspect="Content" ObjectID="_1670514037" r:id="rId8"/>
         </w:object>
       </w:r>
     </w:p>
@@ -2314,10 +2314,10 @@
           <w:szCs w:val="24"/>
         </w:rPr>
         <w:object w:dxaOrig="8306" w:dyaOrig="5304" w14:anchorId="7E1D3B43">
-          <v:shape id="_x0000_i1026" type="#_x0000_t75" style="width:415.2pt;height:265.2pt" o:ole="">
+          <v:shape id="_x0000_i1026" type="#_x0000_t75" style="width:415.5pt;height:265pt" o:ole="">
             <v:imagedata r:id="rId9" o:title=""/>
           </v:shape>
-          <o:OLEObject Type="Embed" ProgID="Word.OpenDocumentText.12" ShapeID="_x0000_i1026" DrawAspect="Content" ObjectID="_1669198188" r:id="rId10"/>
+          <o:OLEObject Type="Embed" ProgID="Word.OpenDocumentText.12" ShapeID="_x0000_i1026" DrawAspect="Content" ObjectID="_1670514038" r:id="rId10"/>
         </w:object>
       </w:r>
     </w:p>
@@ -2438,10 +2438,10 @@
           <w:szCs w:val="24"/>
         </w:rPr>
         <w:object w:dxaOrig="8306" w:dyaOrig="13728" w14:anchorId="17650BDA">
-          <v:shape id="_x0000_i1027" type="#_x0000_t75" style="width:415.2pt;height:686.4pt" o:ole="">
+          <v:shape id="_x0000_i1027" type="#_x0000_t75" style="width:415.5pt;height:686.5pt" o:ole="">
             <v:imagedata r:id="rId11" o:title=""/>
           </v:shape>
-          <o:OLEObject Type="Embed" ProgID="Word.OpenDocumentText.12" ShapeID="_x0000_i1027" DrawAspect="Content" ObjectID="_1669198189" r:id="rId12"/>
+          <o:OLEObject Type="Embed" ProgID="Word.OpenDocumentText.12" ShapeID="_x0000_i1027" DrawAspect="Content" ObjectID="_1670514039" r:id="rId12"/>
         </w:object>
       </w:r>
     </w:p>
@@ -2622,10 +2622,10 @@
           <w:szCs w:val="24"/>
         </w:rPr>
         <w:object w:dxaOrig="8306" w:dyaOrig="7176" w14:anchorId="43218B33">
-          <v:shape id="_x0000_i1028" type="#_x0000_t75" style="width:415.2pt;height:358.8pt" o:ole="">
+          <v:shape id="_x0000_i1028" type="#_x0000_t75" style="width:415.5pt;height:359pt" o:ole="">
             <v:imagedata r:id="rId13" o:title=""/>
           </v:shape>
-          <o:OLEObject Type="Embed" ProgID="Word.OpenDocumentText.12" ShapeID="_x0000_i1028" DrawAspect="Content" ObjectID="_1669198190" r:id="rId14"/>
+          <o:OLEObject Type="Embed" ProgID="Word.OpenDocumentText.12" ShapeID="_x0000_i1028" DrawAspect="Content" ObjectID="_1670514040" r:id="rId14"/>
         </w:object>
       </w:r>
     </w:p>
@@ -2775,10 +2775,10 @@
           <w:szCs w:val="24"/>
         </w:rPr>
         <w:object w:dxaOrig="8306" w:dyaOrig="3432" w14:anchorId="10E08823">
-          <v:shape id="_x0000_i1029" type="#_x0000_t75" style="width:415.2pt;height:171.6pt" o:ole="">
+          <v:shape id="_x0000_i1029" type="#_x0000_t75" style="width:415.5pt;height:171.5pt" o:ole="">
             <v:imagedata r:id="rId15" o:title=""/>
           </v:shape>
-          <o:OLEObject Type="Embed" ProgID="Word.OpenDocumentText.12" ShapeID="_x0000_i1029" DrawAspect="Content" ObjectID="_1669198191" r:id="rId16"/>
+          <o:OLEObject Type="Embed" ProgID="Word.OpenDocumentText.12" ShapeID="_x0000_i1029" DrawAspect="Content" ObjectID="_1670514041" r:id="rId16"/>
         </w:object>
       </w:r>
     </w:p>
@@ -2978,10 +2978,10 @@
           <w:szCs w:val="24"/>
         </w:rPr>
         <w:object w:dxaOrig="8306" w:dyaOrig="936" w14:anchorId="7BB5AD65">
-          <v:shape id="_x0000_i1030" type="#_x0000_t75" style="width:415.2pt;height:46.8pt" o:ole="">
+          <v:shape id="_x0000_i1030" type="#_x0000_t75" style="width:415.5pt;height:47pt" o:ole="">
             <v:imagedata r:id="rId17" o:title=""/>
           </v:shape>
-          <o:OLEObject Type="Embed" ProgID="Word.OpenDocumentText.12" ShapeID="_x0000_i1030" DrawAspect="Content" ObjectID="_1669198192" r:id="rId18"/>
+          <o:OLEObject Type="Embed" ProgID="Word.OpenDocumentText.12" ShapeID="_x0000_i1030" DrawAspect="Content" ObjectID="_1670514042" r:id="rId18"/>
         </w:object>
       </w:r>
     </w:p>
@@ -3003,10 +3003,10 @@
           <w:szCs w:val="24"/>
         </w:rPr>
         <w:object w:dxaOrig="8306" w:dyaOrig="4056" w14:anchorId="6829C77D">
-          <v:shape id="_x0000_i1031" type="#_x0000_t75" style="width:415.2pt;height:202.8pt" o:ole="">
+          <v:shape id="_x0000_i1031" type="#_x0000_t75" style="width:415.5pt;height:203pt" o:ole="">
             <v:imagedata r:id="rId19" o:title=""/>
           </v:shape>
-          <o:OLEObject Type="Embed" ProgID="Word.OpenDocumentText.12" ShapeID="_x0000_i1031" DrawAspect="Content" ObjectID="_1669198193" r:id="rId20"/>
+          <o:OLEObject Type="Embed" ProgID="Word.OpenDocumentText.12" ShapeID="_x0000_i1031" DrawAspect="Content" ObjectID="_1670514043" r:id="rId20"/>
         </w:object>
       </w:r>
     </w:p>
@@ -3136,7 +3136,7 @@
       <w:pPr>
         <w:jc w:val="center"/>
         <w:rPr>
-          <w:rFonts w:ascii="Times New Roman" w:hAnsi="Times New Roman" w:cs="Times New Roman"/>
+          <w:rFonts w:ascii="Times New Roman" w:hAnsi="Times New Roman" w:cs="Times New Roman" w:hint="eastAsia"/>
           <w:sz w:val="24"/>
           <w:szCs w:val="24"/>
         </w:rPr>
@@ -3147,10 +3147,10 @@
         </w:rPr>
         <w:lastRenderedPageBreak/>
         <w:drawing>
-          <wp:inline distT="0" distB="0" distL="0" distR="0" wp14:anchorId="389519E5" wp14:editId="7B5DE6B6">
-            <wp:extent cx="2868930" cy="5721350"/>
-            <wp:effectExtent l="0" t="0" r="7620" b="0"/>
-            <wp:docPr id="1" name="图片 1"/>
+          <wp:inline distT="0" distB="0" distL="0" distR="0" wp14:anchorId="08E37F67" wp14:editId="5C86F651">
+            <wp:extent cx="2870200" cy="5727700"/>
+            <wp:effectExtent l="0" t="0" r="6350" b="6350"/>
+            <wp:docPr id="19" name="图片 19"/>
             <wp:cNvGraphicFramePr>
               <a:graphicFrameLocks xmlns:a="http://schemas.openxmlformats.org/drawingml/2006/main" noChangeAspect="1"/>
             </wp:cNvGraphicFramePr>
@@ -3158,7 +3158,7 @@
               <a:graphicData uri="http://schemas.openxmlformats.org/drawingml/2006/picture">
                 <pic:pic xmlns:pic="http://schemas.openxmlformats.org/drawingml/2006/picture">
                   <pic:nvPicPr>
-                    <pic:cNvPr id="0" name="Picture 32"/>
+                    <pic:cNvPr id="0" name="Picture 14"/>
                     <pic:cNvPicPr>
                       <a:picLocks noChangeAspect="1" noChangeArrowheads="1"/>
                     </pic:cNvPicPr>
@@ -3179,7 +3179,7 @@
                   <pic:spPr bwMode="auto">
                     <a:xfrm>
                       <a:off x="0" y="0"/>
-                      <a:ext cx="2868930" cy="5721350"/>
+                      <a:ext cx="2870200" cy="5727700"/>
                     </a:xfrm>
                     <a:prstGeom prst="rect">
                       <a:avLst/>
@@ -3232,10 +3232,10 @@
           <w:szCs w:val="24"/>
         </w:rPr>
         <w:object w:dxaOrig="8306" w:dyaOrig="8736" w14:anchorId="6B721BE4">
-          <v:shape id="_x0000_i1032" type="#_x0000_t75" style="width:415.2pt;height:436.8pt" o:ole="">
+          <v:shape id="_x0000_i1032" type="#_x0000_t75" style="width:415.5pt;height:437pt" o:ole="">
             <v:imagedata r:id="rId22" o:title=""/>
           </v:shape>
-          <o:OLEObject Type="Embed" ProgID="Word.OpenDocumentText.12" ShapeID="_x0000_i1032" DrawAspect="Content" ObjectID="_1669198194" r:id="rId23"/>
+          <o:OLEObject Type="Embed" ProgID="Word.OpenDocumentText.12" ShapeID="_x0000_i1032" DrawAspect="Content" ObjectID="_1670514044" r:id="rId23"/>
         </w:object>
       </w:r>
     </w:p>
@@ -3500,7 +3500,7 @@
       <w:pPr>
         <w:jc w:val="center"/>
         <w:rPr>
-          <w:rFonts w:ascii="Times New Roman" w:hAnsi="Times New Roman" w:cs="Times New Roman"/>
+          <w:rFonts w:ascii="Times New Roman" w:hAnsi="Times New Roman" w:cs="Times New Roman" w:hint="eastAsia"/>
           <w:sz w:val="24"/>
           <w:szCs w:val="24"/>
         </w:rPr>
@@ -3509,11 +3509,12 @@
         <w:rPr>
           <w:noProof/>
         </w:rPr>
+        <w:lastRenderedPageBreak/>
         <w:drawing>
-          <wp:inline distT="0" distB="0" distL="0" distR="0" wp14:anchorId="75173AB5" wp14:editId="251E472F">
-            <wp:extent cx="1778635" cy="5981350"/>
-            <wp:effectExtent l="0" t="0" r="0" b="635"/>
-            <wp:docPr id="4" name="图片 4"/>
+          <wp:inline distT="0" distB="0" distL="0" distR="0" wp14:anchorId="1F04A40B" wp14:editId="61177D1D">
+            <wp:extent cx="1784350" cy="6870700"/>
+            <wp:effectExtent l="0" t="0" r="0" b="6350"/>
+            <wp:docPr id="20" name="图片 20"/>
             <wp:cNvGraphicFramePr>
               <a:graphicFrameLocks xmlns:a="http://schemas.openxmlformats.org/drawingml/2006/main" noChangeAspect="1"/>
             </wp:cNvGraphicFramePr>
@@ -3521,7 +3522,7 @@
               <a:graphicData uri="http://schemas.openxmlformats.org/drawingml/2006/picture">
                 <pic:pic xmlns:pic="http://schemas.openxmlformats.org/drawingml/2006/picture">
                   <pic:nvPicPr>
-                    <pic:cNvPr id="0" name="Picture 37"/>
+                    <pic:cNvPr id="0" name="Picture 16"/>
                     <pic:cNvPicPr>
                       <a:picLocks noChangeAspect="1" noChangeArrowheads="1"/>
                     </pic:cNvPicPr>
@@ -3542,7 +3543,7 @@
                   <pic:spPr bwMode="auto">
                     <a:xfrm>
                       <a:off x="0" y="0"/>
-                      <a:ext cx="1780882" cy="5988905"/>
+                      <a:ext cx="1784350" cy="6870700"/>
                     </a:xfrm>
                     <a:prstGeom prst="rect">
                       <a:avLst/>
@@ -3575,7 +3576,6 @@
           <w:sz w:val="24"/>
           <w:szCs w:val="24"/>
         </w:rPr>
-        <w:lastRenderedPageBreak/>
         <w:t>3.2.3.2</w:t>
       </w:r>
       <w:r>
@@ -3606,10 +3606,10 @@
           <w:szCs w:val="24"/>
         </w:rPr>
         <w:object w:dxaOrig="8306" w:dyaOrig="9048" w14:anchorId="10887668">
-          <v:shape id="_x0000_i1033" type="#_x0000_t75" style="width:415.2pt;height:452.4pt" o:ole="">
+          <v:shape id="_x0000_i1033" type="#_x0000_t75" style="width:415.5pt;height:452.5pt" o:ole="">
             <v:imagedata r:id="rId27" o:title=""/>
           </v:shape>
-          <o:OLEObject Type="Embed" ProgID="Word.OpenDocumentText.12" ShapeID="_x0000_i1033" DrawAspect="Content" ObjectID="_1669198195" r:id="rId28"/>
+          <o:OLEObject Type="Embed" ProgID="Word.OpenDocumentText.12" ShapeID="_x0000_i1033" DrawAspect="Content" ObjectID="_1670514045" r:id="rId28"/>
         </w:object>
       </w:r>
     </w:p>
@@ -3920,7 +3920,7 @@
       <w:pPr>
         <w:jc w:val="center"/>
         <w:rPr>
-          <w:rFonts w:ascii="Times New Roman" w:hAnsi="Times New Roman" w:cs="Times New Roman"/>
+          <w:rFonts w:ascii="Times New Roman" w:hAnsi="Times New Roman" w:cs="Times New Roman" w:hint="eastAsia"/>
           <w:sz w:val="24"/>
           <w:szCs w:val="24"/>
         </w:rPr>
@@ -3930,10 +3930,10 @@
           <w:noProof/>
         </w:rPr>
         <w:drawing>
-          <wp:inline distT="0" distB="0" distL="0" distR="0" wp14:anchorId="59975401" wp14:editId="73FB21AA">
-            <wp:extent cx="1150620" cy="3817620"/>
-            <wp:effectExtent l="0" t="0" r="0" b="0"/>
-            <wp:docPr id="8" name="图片 8"/>
+          <wp:inline distT="0" distB="0" distL="0" distR="0" wp14:anchorId="41EDF517" wp14:editId="4F7DB769">
+            <wp:extent cx="1155700" cy="3822700"/>
+            <wp:effectExtent l="0" t="0" r="6350" b="6350"/>
+            <wp:docPr id="21" name="图片 21"/>
             <wp:cNvGraphicFramePr>
               <a:graphicFrameLocks xmlns:a="http://schemas.openxmlformats.org/drawingml/2006/main" noChangeAspect="1"/>
             </wp:cNvGraphicFramePr>
@@ -3941,7 +3941,7 @@
               <a:graphicData uri="http://schemas.openxmlformats.org/drawingml/2006/picture">
                 <pic:pic xmlns:pic="http://schemas.openxmlformats.org/drawingml/2006/picture">
                   <pic:nvPicPr>
-                    <pic:cNvPr id="0" name="Picture 10"/>
+                    <pic:cNvPr id="0" name="Picture 18"/>
                     <pic:cNvPicPr>
                       <a:picLocks noChangeAspect="1" noChangeArrowheads="1"/>
                     </pic:cNvPicPr>
@@ -3962,7 +3962,7 @@
                   <pic:spPr bwMode="auto">
                     <a:xfrm>
                       <a:off x="0" y="0"/>
-                      <a:ext cx="1150620" cy="3817620"/>
+                      <a:ext cx="1155700" cy="3822700"/>
                     </a:xfrm>
                     <a:prstGeom prst="rect">
                       <a:avLst/>
@@ -4025,10 +4025,10 @@
           <w:szCs w:val="24"/>
         </w:rPr>
         <w:object w:dxaOrig="8306" w:dyaOrig="13728" w14:anchorId="2F16387D">
-          <v:shape id="_x0000_i1034" type="#_x0000_t75" style="width:415.2pt;height:686.4pt" o:ole="">
+          <v:shape id="_x0000_i1034" type="#_x0000_t75" style="width:415.5pt;height:686.5pt" o:ole="">
             <v:imagedata r:id="rId33" o:title=""/>
           </v:shape>
-          <o:OLEObject Type="Embed" ProgID="Word.OpenDocumentText.12" ShapeID="_x0000_i1034" DrawAspect="Content" ObjectID="_1669198196" r:id="rId34"/>
+          <o:OLEObject Type="Embed" ProgID="Word.OpenDocumentText.12" ShapeID="_x0000_i1034" DrawAspect="Content" ObjectID="_1670514046" r:id="rId34"/>
         </w:object>
       </w:r>
     </w:p>
@@ -4331,7 +4331,7 @@
       <w:pPr>
         <w:jc w:val="center"/>
         <w:rPr>
-          <w:rFonts w:ascii="Times New Roman" w:hAnsi="Times New Roman" w:cs="Times New Roman"/>
+          <w:rFonts w:ascii="Times New Roman" w:hAnsi="Times New Roman" w:cs="Times New Roman" w:hint="eastAsia"/>
           <w:sz w:val="24"/>
           <w:szCs w:val="24"/>
         </w:rPr>
@@ -4342,10 +4342,10 @@
         </w:rPr>
         <w:lastRenderedPageBreak/>
         <w:drawing>
-          <wp:inline distT="0" distB="0" distL="0" distR="0" wp14:anchorId="470E98D4" wp14:editId="274A163C">
-            <wp:extent cx="1150620" cy="4914900"/>
-            <wp:effectExtent l="0" t="0" r="0" b="0"/>
-            <wp:docPr id="12" name="图片 12"/>
+          <wp:inline distT="0" distB="0" distL="0" distR="0" wp14:anchorId="66C899ED" wp14:editId="7570A649">
+            <wp:extent cx="1155700" cy="4914900"/>
+            <wp:effectExtent l="0" t="0" r="6350" b="0"/>
+            <wp:docPr id="22" name="图片 22"/>
             <wp:cNvGraphicFramePr>
               <a:graphicFrameLocks xmlns:a="http://schemas.openxmlformats.org/drawingml/2006/main" noChangeAspect="1"/>
             </wp:cNvGraphicFramePr>
@@ -4353,7 +4353,7 @@
               <a:graphicData uri="http://schemas.openxmlformats.org/drawingml/2006/picture">
                 <pic:pic xmlns:pic="http://schemas.openxmlformats.org/drawingml/2006/picture">
                   <pic:nvPicPr>
-                    <pic:cNvPr id="0" name="Picture 16"/>
+                    <pic:cNvPr id="0" name="Picture 20"/>
                     <pic:cNvPicPr>
                       <a:picLocks noChangeAspect="1" noChangeArrowheads="1"/>
                     </pic:cNvPicPr>
@@ -4374,7 +4374,7 @@
                   <pic:spPr bwMode="auto">
                     <a:xfrm>
                       <a:off x="0" y="0"/>
-                      <a:ext cx="1150620" cy="4914900"/>
+                      <a:ext cx="1155700" cy="4914900"/>
                     </a:xfrm>
                     <a:prstGeom prst="rect">
                       <a:avLst/>
@@ -4437,10 +4437,10 @@
           <w:szCs w:val="24"/>
         </w:rPr>
         <w:object w:dxaOrig="8306" w:dyaOrig="7800" w14:anchorId="02712942">
-          <v:shape id="_x0000_i1035" type="#_x0000_t75" style="width:415.2pt;height:390pt" o:ole="">
+          <v:shape id="_x0000_i1035" type="#_x0000_t75" style="width:415.5pt;height:390pt" o:ole="">
             <v:imagedata r:id="rId39" o:title=""/>
           </v:shape>
-          <o:OLEObject Type="Embed" ProgID="Word.OpenDocumentText.12" ShapeID="_x0000_i1035" DrawAspect="Content" ObjectID="_1669198197" r:id="rId40"/>
+          <o:OLEObject Type="Embed" ProgID="Word.OpenDocumentText.12" ShapeID="_x0000_i1035" DrawAspect="Content" ObjectID="_1670514047" r:id="rId40"/>
         </w:object>
       </w:r>
     </w:p>
@@ -4693,7 +4693,7 @@
       <w:pPr>
         <w:jc w:val="center"/>
         <w:rPr>
-          <w:rFonts w:ascii="Times New Roman" w:hAnsi="Times New Roman" w:cs="Times New Roman"/>
+          <w:rFonts w:ascii="Times New Roman" w:hAnsi="Times New Roman" w:cs="Times New Roman" w:hint="eastAsia"/>
           <w:sz w:val="24"/>
           <w:szCs w:val="24"/>
         </w:rPr>
@@ -4703,10 +4703,10 @@
           <w:noProof/>
         </w:rPr>
         <w:drawing>
-          <wp:inline distT="0" distB="0" distL="0" distR="0" wp14:anchorId="6875262B" wp14:editId="1CCC2338">
-            <wp:extent cx="2964180" cy="5151120"/>
-            <wp:effectExtent l="0" t="0" r="0" b="0"/>
-            <wp:docPr id="15" name="图片 15"/>
+          <wp:inline distT="0" distB="0" distL="0" distR="0" wp14:anchorId="45A003EB" wp14:editId="4965B6A1">
+            <wp:extent cx="2679700" cy="5156200"/>
+            <wp:effectExtent l="0" t="0" r="0" b="6350"/>
+            <wp:docPr id="23" name="图片 23"/>
             <wp:cNvGraphicFramePr>
               <a:graphicFrameLocks xmlns:a="http://schemas.openxmlformats.org/drawingml/2006/main" noChangeAspect="1"/>
             </wp:cNvGraphicFramePr>
@@ -4714,7 +4714,7 @@
               <a:graphicData uri="http://schemas.openxmlformats.org/drawingml/2006/picture">
                 <pic:pic xmlns:pic="http://schemas.openxmlformats.org/drawingml/2006/picture">
                   <pic:nvPicPr>
-                    <pic:cNvPr id="0" name="Picture 24"/>
+                    <pic:cNvPr id="0" name="Picture 22"/>
                     <pic:cNvPicPr>
                       <a:picLocks noChangeAspect="1" noChangeArrowheads="1"/>
                     </pic:cNvPicPr>
@@ -4735,7 +4735,7 @@
                   <pic:spPr bwMode="auto">
                     <a:xfrm>
                       <a:off x="0" y="0"/>
-                      <a:ext cx="2964180" cy="5151120"/>
+                      <a:ext cx="2679700" cy="5156200"/>
                     </a:xfrm>
                     <a:prstGeom prst="rect">
                       <a:avLst/>
@@ -4798,10 +4798,10 @@
           <w:szCs w:val="24"/>
         </w:rPr>
         <w:object w:dxaOrig="8306" w:dyaOrig="4680" w14:anchorId="734DF3CF">
-          <v:shape id="_x0000_i1036" type="#_x0000_t75" style="width:415.2pt;height:234pt" o:ole="">
+          <v:shape id="_x0000_i1036" type="#_x0000_t75" style="width:415.5pt;height:234pt" o:ole="">
             <v:imagedata r:id="rId44" o:title=""/>
           </v:shape>
-          <o:OLEObject Type="Embed" ProgID="Word.OpenDocumentText.12" ShapeID="_x0000_i1036" DrawAspect="Content" ObjectID="_1669198198" r:id="rId45"/>
+          <o:OLEObject Type="Embed" ProgID="Word.OpenDocumentText.12" ShapeID="_x0000_i1036" DrawAspect="Content" ObjectID="_1670514048" r:id="rId45"/>
         </w:object>
       </w:r>
     </w:p>
@@ -5057,10 +5057,10 @@
           <w:szCs w:val="24"/>
         </w:rPr>
         <w:object w:dxaOrig="8306" w:dyaOrig="5616" w14:anchorId="7AF816F9">
-          <v:shape id="_x0000_i1037" type="#_x0000_t75" style="width:415.2pt;height:280.8pt" o:ole="">
+          <v:shape id="_x0000_i1037" type="#_x0000_t75" style="width:415.5pt;height:281pt" o:ole="">
             <v:imagedata r:id="rId48" o:title=""/>
           </v:shape>
-          <o:OLEObject Type="Embed" ProgID="Word.OpenDocumentText.12" ShapeID="_x0000_i1037" DrawAspect="Content" ObjectID="_1669198199" r:id="rId49"/>
+          <o:OLEObject Type="Embed" ProgID="Word.OpenDocumentText.12" ShapeID="_x0000_i1037" DrawAspect="Content" ObjectID="_1670514049" r:id="rId49"/>
         </w:object>
       </w:r>
     </w:p>

</xml_diff>